<commit_message>
Fix some document issues
</commit_message>
<xml_diff>
--- a/doc/RR_Manual_do_Usuario_PT.docx
+++ b/doc/RR_Manual_do_Usuario_PT.docx
@@ -199,12 +199,14 @@
       </w:pPr>
       <w:bookmarkStart w:id="0" w:name="_Toc337657790"/>
       <w:bookmarkStart w:id="1" w:name="_Toc337733461"/>
+      <w:bookmarkStart w:id="2" w:name="_Toc380497231"/>
       <w:r>
         <w:lastRenderedPageBreak/>
         <w:t>Índice</w:t>
       </w:r>
       <w:bookmarkEnd w:id="0"/>
       <w:bookmarkEnd w:id="1"/>
+      <w:bookmarkEnd w:id="2"/>
     </w:p>
     <w:p>
       <w:pPr>
@@ -212,9 +214,6 @@
         <w:tabs>
           <w:tab w:val="right" w:leader="dot" w:pos="8494"/>
         </w:tabs>
-        <w:rPr>
-          <w:lang w:val="en-US"/>
-        </w:rPr>
       </w:pPr>
     </w:p>
     <w:p>
@@ -245,7 +244,7 @@
         </w:rPr>
         <w:fldChar w:fldCharType="separate"/>
       </w:r>
-      <w:hyperlink w:anchor="_Toc337733462" w:history="1">
+      <w:hyperlink w:anchor="_Toc380497232" w:history="1">
         <w:r>
           <w:rPr>
             <w:rStyle w:val="Hyperlink"/>
@@ -272,7 +271,7 @@
             <w:noProof/>
             <w:webHidden/>
           </w:rPr>
-          <w:instrText xml:space="preserve"> PAGEREF _Toc337733462 \h </w:instrText>
+          <w:instrText xml:space="preserve"> PAGEREF _Toc380497232 \h </w:instrText>
         </w:r>
         <w:r>
           <w:rPr>
@@ -313,7 +312,7 @@
           <w:noProof/>
         </w:rPr>
       </w:pPr>
-      <w:hyperlink w:anchor="_Toc337733463" w:history="1">
+      <w:hyperlink w:anchor="_Toc380497233" w:history="1">
         <w:r>
           <w:rPr>
             <w:rStyle w:val="Hyperlink"/>
@@ -340,7 +339,7 @@
             <w:noProof/>
             <w:webHidden/>
           </w:rPr>
-          <w:instrText xml:space="preserve"> PAGEREF _Toc337733463 \h </w:instrText>
+          <w:instrText xml:space="preserve"> PAGEREF _Toc380497233 \h </w:instrText>
         </w:r>
         <w:r>
           <w:rPr>
@@ -381,7 +380,7 @@
           <w:noProof/>
         </w:rPr>
       </w:pPr>
-      <w:hyperlink w:anchor="_Toc337733464" w:history="1">
+      <w:hyperlink w:anchor="_Toc380497234" w:history="1">
         <w:r>
           <w:rPr>
             <w:rStyle w:val="Hyperlink"/>
@@ -408,7 +407,7 @@
             <w:noProof/>
             <w:webHidden/>
           </w:rPr>
-          <w:instrText xml:space="preserve"> PAGEREF _Toc337733464 \h </w:instrText>
+          <w:instrText xml:space="preserve"> PAGEREF _Toc380497234 \h </w:instrText>
         </w:r>
         <w:r>
           <w:rPr>
@@ -449,7 +448,7 @@
           <w:noProof/>
         </w:rPr>
       </w:pPr>
-      <w:hyperlink w:anchor="_Toc337733465" w:history="1">
+      <w:hyperlink w:anchor="_Toc380497235" w:history="1">
         <w:r>
           <w:rPr>
             <w:rStyle w:val="Hyperlink"/>
@@ -476,7 +475,7 @@
             <w:noProof/>
             <w:webHidden/>
           </w:rPr>
-          <w:instrText xml:space="preserve"> PAGEREF _Toc337733465 \h </w:instrText>
+          <w:instrText xml:space="preserve"> PAGEREF _Toc380497235 \h </w:instrText>
         </w:r>
         <w:r>
           <w:rPr>
@@ -517,7 +516,7 @@
           <w:noProof/>
         </w:rPr>
       </w:pPr>
-      <w:hyperlink w:anchor="_Toc337733466" w:history="1">
+      <w:hyperlink w:anchor="_Toc380497236" w:history="1">
         <w:r>
           <w:rPr>
             <w:rStyle w:val="Hyperlink"/>
@@ -544,7 +543,7 @@
             <w:noProof/>
             <w:webHidden/>
           </w:rPr>
-          <w:instrText xml:space="preserve"> PAGEREF _Toc337733466 \h </w:instrText>
+          <w:instrText xml:space="preserve"> PAGEREF _Toc380497236 \h </w:instrText>
         </w:r>
         <w:r>
           <w:rPr>
@@ -585,7 +584,7 @@
           <w:noProof/>
         </w:rPr>
       </w:pPr>
-      <w:hyperlink w:anchor="_Toc337733467" w:history="1">
+      <w:hyperlink w:anchor="_Toc380497237" w:history="1">
         <w:r>
           <w:rPr>
             <w:rStyle w:val="Hyperlink"/>
@@ -612,7 +611,7 @@
             <w:noProof/>
             <w:webHidden/>
           </w:rPr>
-          <w:instrText xml:space="preserve"> PAGEREF _Toc337733467 \h </w:instrText>
+          <w:instrText xml:space="preserve"> PAGEREF _Toc380497237 \h </w:instrText>
         </w:r>
         <w:r>
           <w:rPr>
@@ -654,7 +653,7 @@
           <w:lang w:val="pt-BR" w:eastAsia="zh-CN"/>
         </w:rPr>
       </w:pPr>
-      <w:hyperlink w:anchor="_Toc337733468" w:history="1">
+      <w:hyperlink w:anchor="_Toc380497238" w:history="1">
         <w:r>
           <w:rPr>
             <w:rStyle w:val="Hyperlink"/>
@@ -681,7 +680,7 @@
             <w:noProof/>
             <w:webHidden/>
           </w:rPr>
-          <w:instrText xml:space="preserve"> PAGEREF _Toc337733468 \h </w:instrText>
+          <w:instrText xml:space="preserve"> PAGEREF _Toc380497238 \h </w:instrText>
         </w:r>
         <w:r>
           <w:rPr>
@@ -723,7 +722,7 @@
           <w:lang w:val="pt-BR" w:eastAsia="zh-CN"/>
         </w:rPr>
       </w:pPr>
-      <w:hyperlink w:anchor="_Toc337733469" w:history="1">
+      <w:hyperlink w:anchor="_Toc380497239" w:history="1">
         <w:r>
           <w:rPr>
             <w:rStyle w:val="Hyperlink"/>
@@ -750,7 +749,7 @@
             <w:noProof/>
             <w:webHidden/>
           </w:rPr>
-          <w:instrText xml:space="preserve"> PAGEREF _Toc337733469 \h </w:instrText>
+          <w:instrText xml:space="preserve"> PAGEREF _Toc380497239 \h </w:instrText>
         </w:r>
         <w:r>
           <w:rPr>
@@ -792,7 +791,7 @@
           <w:lang w:val="pt-BR" w:eastAsia="zh-CN"/>
         </w:rPr>
       </w:pPr>
-      <w:hyperlink w:anchor="_Toc337733470" w:history="1">
+      <w:hyperlink w:anchor="_Toc380497240" w:history="1">
         <w:r>
           <w:rPr>
             <w:rStyle w:val="Hyperlink"/>
@@ -819,7 +818,7 @@
             <w:noProof/>
             <w:webHidden/>
           </w:rPr>
-          <w:instrText xml:space="preserve"> PAGEREF _Toc337733470 \h </w:instrText>
+          <w:instrText xml:space="preserve"> PAGEREF _Toc380497240 \h </w:instrText>
         </w:r>
         <w:r>
           <w:rPr>
@@ -861,7 +860,7 @@
           <w:lang w:val="pt-BR" w:eastAsia="zh-CN"/>
         </w:rPr>
       </w:pPr>
-      <w:hyperlink w:anchor="_Toc337733471" w:history="1">
+      <w:hyperlink w:anchor="_Toc380497241" w:history="1">
         <w:r>
           <w:rPr>
             <w:rStyle w:val="Hyperlink"/>
@@ -888,7 +887,7 @@
             <w:noProof/>
             <w:webHidden/>
           </w:rPr>
-          <w:instrText xml:space="preserve"> PAGEREF _Toc337733471 \h </w:instrText>
+          <w:instrText xml:space="preserve"> PAGEREF _Toc380497241 \h </w:instrText>
         </w:r>
         <w:r>
           <w:rPr>
@@ -908,7 +907,7 @@
             <w:noProof/>
             <w:webHidden/>
           </w:rPr>
-          <w:t>7</w:t>
+          <w:t>6</w:t>
         </w:r>
         <w:r>
           <w:rPr>
@@ -930,7 +929,7 @@
           <w:lang w:val="pt-BR" w:eastAsia="zh-CN"/>
         </w:rPr>
       </w:pPr>
-      <w:hyperlink w:anchor="_Toc337733472" w:history="1">
+      <w:hyperlink w:anchor="_Toc380497242" w:history="1">
         <w:r>
           <w:rPr>
             <w:rStyle w:val="Hyperlink"/>
@@ -957,7 +956,7 @@
             <w:noProof/>
             <w:webHidden/>
           </w:rPr>
-          <w:instrText xml:space="preserve"> PAGEREF _Toc337733472 \h </w:instrText>
+          <w:instrText xml:space="preserve"> PAGEREF _Toc380497242 \h </w:instrText>
         </w:r>
         <w:r>
           <w:rPr>
@@ -977,7 +976,7 @@
             <w:noProof/>
             <w:webHidden/>
           </w:rPr>
-          <w:t>7</w:t>
+          <w:t>6</w:t>
         </w:r>
         <w:r>
           <w:rPr>
@@ -999,7 +998,7 @@
           <w:lang w:val="pt-BR" w:eastAsia="zh-CN"/>
         </w:rPr>
       </w:pPr>
-      <w:hyperlink w:anchor="_Toc337733473" w:history="1">
+      <w:hyperlink w:anchor="_Toc380497243" w:history="1">
         <w:r>
           <w:rPr>
             <w:rStyle w:val="Hyperlink"/>
@@ -1026,7 +1025,7 @@
             <w:noProof/>
             <w:webHidden/>
           </w:rPr>
-          <w:instrText xml:space="preserve"> PAGEREF _Toc337733473 \h </w:instrText>
+          <w:instrText xml:space="preserve"> PAGEREF _Toc380497243 \h </w:instrText>
         </w:r>
         <w:r>
           <w:rPr>
@@ -1046,7 +1045,7 @@
             <w:noProof/>
             <w:webHidden/>
           </w:rPr>
-          <w:t>8</w:t>
+          <w:t>7</w:t>
         </w:r>
         <w:r>
           <w:rPr>
@@ -1068,7 +1067,7 @@
           <w:lang w:val="pt-BR" w:eastAsia="zh-CN"/>
         </w:rPr>
       </w:pPr>
-      <w:hyperlink w:anchor="_Toc337733474" w:history="1">
+      <w:hyperlink w:anchor="_Toc380497244" w:history="1">
         <w:r>
           <w:rPr>
             <w:rStyle w:val="Hyperlink"/>
@@ -1095,7 +1094,7 @@
             <w:noProof/>
             <w:webHidden/>
           </w:rPr>
-          <w:instrText xml:space="preserve"> PAGEREF _Toc337733474 \h </w:instrText>
+          <w:instrText xml:space="preserve"> PAGEREF _Toc380497244 \h </w:instrText>
         </w:r>
         <w:r>
           <w:rPr>
@@ -1115,7 +1114,7 @@
             <w:noProof/>
             <w:webHidden/>
           </w:rPr>
-          <w:t>8</w:t>
+          <w:t>7</w:t>
         </w:r>
         <w:r>
           <w:rPr>
@@ -1137,28 +1136,27 @@
           <w:lang w:val="pt-BR" w:eastAsia="zh-CN"/>
         </w:rPr>
       </w:pPr>
-      <w:hyperlink w:anchor="_Toc337733475" w:history="1">
+      <w:hyperlink w:anchor="_Toc380497245" w:history="1">
         <w:r>
           <w:rPr>
             <w:rStyle w:val="Hyperlink"/>
             <w:noProof/>
           </w:rPr>
-          <w:t xml:space="preserve">Como obter um </w:t>
+          <w:t xml:space="preserve">Como tirar um screenshot da tela </w:t>
         </w:r>
         <w:r>
           <w:rPr>
             <w:rStyle w:val="Hyperlink"/>
-            <w:i/>
-            <w:noProof/>
-          </w:rPr>
-          <w:t>screenshot</w:t>
+            <w:noProof/>
+          </w:rPr>
+          <w:t>d</w:t>
         </w:r>
         <w:r>
           <w:rPr>
             <w:rStyle w:val="Hyperlink"/>
             <w:noProof/>
           </w:rPr>
-          <w:t xml:space="preserve"> da tela do dispositivo?</w:t>
+          <w:t>o dispositivo?</w:t>
         </w:r>
         <w:r>
           <w:rPr>
@@ -1179,7 +1177,7 @@
             <w:noProof/>
             <w:webHidden/>
           </w:rPr>
-          <w:instrText xml:space="preserve"> PAGEREF _Toc337733475 \h </w:instrText>
+          <w:instrText xml:space="preserve"> PAGEREF _Toc380497245 \h </w:instrText>
         </w:r>
         <w:r>
           <w:rPr>
@@ -1199,7 +1197,7 @@
             <w:noProof/>
             <w:webHidden/>
           </w:rPr>
-          <w:t>8</w:t>
+          <w:t>7</w:t>
         </w:r>
         <w:r>
           <w:rPr>
@@ -1212,181 +1210,73 @@
     </w:p>
     <w:p>
       <w:pPr>
-        <w:pStyle w:val="TOC3"/>
-        <w:tabs>
-          <w:tab w:val="right" w:leader="dot" w:pos="8494"/>
-        </w:tabs>
-        <w:rPr>
-          <w:noProof/>
-          <w:lang w:val="pt-BR" w:eastAsia="zh-CN"/>
-        </w:rPr>
-      </w:pPr>
-      <w:hyperlink w:anchor="_Toc337733476" w:history="1">
-        <w:r>
-          <w:rPr>
-            <w:rStyle w:val="Hyperlink"/>
-            <w:noProof/>
-          </w:rPr>
-          <w:t>Como inserir texto de uma forma rápida?</w:t>
-        </w:r>
-        <w:r>
-          <w:rPr>
-            <w:noProof/>
-            <w:webHidden/>
-          </w:rPr>
-          <w:tab/>
-        </w:r>
-        <w:r>
-          <w:rPr>
-            <w:noProof/>
-            <w:webHidden/>
-          </w:rPr>
-          <w:fldChar w:fldCharType="begin"/>
-        </w:r>
-        <w:r>
-          <w:rPr>
-            <w:noProof/>
-            <w:webHidden/>
-          </w:rPr>
-          <w:instrText xml:space="preserve"> PAGEREF _Toc337733476 \h </w:instrText>
-        </w:r>
-        <w:r>
-          <w:rPr>
-            <w:noProof/>
-            <w:webHidden/>
-          </w:rPr>
-        </w:r>
-        <w:r>
-          <w:rPr>
-            <w:noProof/>
-            <w:webHidden/>
-          </w:rPr>
-          <w:fldChar w:fldCharType="separate"/>
-        </w:r>
-        <w:r>
-          <w:rPr>
-            <w:noProof/>
-            <w:webHidden/>
-          </w:rPr>
-          <w:t>8</w:t>
-        </w:r>
-        <w:r>
-          <w:rPr>
-            <w:noProof/>
-            <w:webHidden/>
-          </w:rPr>
-          <w:fldChar w:fldCharType="end"/>
-        </w:r>
-      </w:hyperlink>
-    </w:p>
-    <w:p>
-      <w:pPr>
-        <w:jc w:val="both"/>
+        <w:jc w:val="both"/>
+      </w:pPr>
+      <w:r>
         <w:rPr>
           <w:lang w:val="en-US"/>
         </w:rPr>
-      </w:pPr>
-      <w:r>
-        <w:rPr>
-          <w:lang w:val="en-US"/>
-        </w:rPr>
         <w:fldChar w:fldCharType="end"/>
       </w:r>
     </w:p>
     <w:p>
       <w:pPr>
         <w:jc w:val="both"/>
-        <w:rPr>
-          <w:lang w:val="en-US"/>
-        </w:rPr>
-      </w:pPr>
-    </w:p>
-    <w:p>
-      <w:pPr>
-        <w:jc w:val="both"/>
-        <w:rPr>
-          <w:lang w:val="en-US"/>
-        </w:rPr>
-      </w:pPr>
-    </w:p>
-    <w:p>
-      <w:pPr>
-        <w:jc w:val="both"/>
-        <w:rPr>
-          <w:lang w:val="en-US"/>
-        </w:rPr>
-      </w:pPr>
-    </w:p>
-    <w:p>
-      <w:pPr>
-        <w:jc w:val="both"/>
-        <w:rPr>
-          <w:lang w:val="en-US"/>
-        </w:rPr>
-      </w:pPr>
-    </w:p>
-    <w:p>
-      <w:pPr>
-        <w:jc w:val="both"/>
-        <w:rPr>
-          <w:lang w:val="en-US"/>
-        </w:rPr>
-      </w:pPr>
-    </w:p>
-    <w:p>
-      <w:pPr>
-        <w:jc w:val="both"/>
-        <w:rPr>
-          <w:lang w:val="en-US"/>
-        </w:rPr>
-      </w:pPr>
-    </w:p>
-    <w:p>
-      <w:pPr>
-        <w:jc w:val="both"/>
-        <w:rPr>
-          <w:lang w:val="en-US"/>
-        </w:rPr>
-      </w:pPr>
-    </w:p>
-    <w:p>
-      <w:pPr>
-        <w:jc w:val="both"/>
-        <w:rPr>
-          <w:lang w:val="en-US"/>
-        </w:rPr>
-      </w:pPr>
-    </w:p>
-    <w:p>
-      <w:pPr>
-        <w:jc w:val="both"/>
-        <w:rPr>
-          <w:lang w:val="en-US"/>
-        </w:rPr>
-      </w:pPr>
-    </w:p>
-    <w:p>
-      <w:pPr>
-        <w:jc w:val="both"/>
-        <w:rPr>
-          <w:lang w:val="en-US"/>
-        </w:rPr>
-      </w:pPr>
-    </w:p>
-    <w:p>
-      <w:pPr>
-        <w:jc w:val="both"/>
-        <w:rPr>
-          <w:lang w:val="en-US"/>
-        </w:rPr>
-      </w:pPr>
-    </w:p>
-    <w:p>
-      <w:pPr>
-        <w:jc w:val="both"/>
-        <w:rPr>
-          <w:lang w:val="en-US"/>
-        </w:rPr>
+      </w:pPr>
+    </w:p>
+    <w:p>
+      <w:pPr>
+        <w:jc w:val="both"/>
+      </w:pPr>
+    </w:p>
+    <w:p>
+      <w:pPr>
+        <w:jc w:val="both"/>
+      </w:pPr>
+    </w:p>
+    <w:p>
+      <w:pPr>
+        <w:jc w:val="both"/>
+      </w:pPr>
+    </w:p>
+    <w:p>
+      <w:pPr>
+        <w:jc w:val="both"/>
+      </w:pPr>
+    </w:p>
+    <w:p>
+      <w:pPr>
+        <w:jc w:val="both"/>
+      </w:pPr>
+    </w:p>
+    <w:p>
+      <w:pPr>
+        <w:jc w:val="both"/>
+      </w:pPr>
+    </w:p>
+    <w:p>
+      <w:pPr>
+        <w:jc w:val="both"/>
+      </w:pPr>
+    </w:p>
+    <w:p>
+      <w:pPr>
+        <w:jc w:val="both"/>
+      </w:pPr>
+    </w:p>
+    <w:p>
+      <w:pPr>
+        <w:jc w:val="both"/>
+      </w:pPr>
+    </w:p>
+    <w:p>
+      <w:pPr>
+        <w:jc w:val="both"/>
+      </w:pPr>
+    </w:p>
+    <w:p>
+      <w:pPr>
+        <w:jc w:val="both"/>
       </w:pPr>
     </w:p>
     <w:p>
@@ -1400,7 +1290,6 @@
           <w:kern w:val="0"/>
           <w:sz w:val="22"/>
           <w:szCs w:val="22"/>
-          <w:lang w:val="en-US"/>
         </w:rPr>
       </w:pPr>
     </w:p>
@@ -1409,11 +1298,11 @@
         <w:pStyle w:val="Title"/>
         <w:jc w:val="both"/>
       </w:pPr>
-      <w:bookmarkStart w:id="2" w:name="_Toc337733462"/>
+      <w:bookmarkStart w:id="3" w:name="_Toc380497232"/>
       <w:r>
         <w:t>Objetivos</w:t>
       </w:r>
-      <w:bookmarkEnd w:id="2"/>
+      <w:bookmarkEnd w:id="3"/>
     </w:p>
     <w:p>
       <w:pPr>
@@ -1461,11 +1350,11 @@
         <w:pStyle w:val="Title"/>
         <w:jc w:val="both"/>
       </w:pPr>
-      <w:bookmarkStart w:id="3" w:name="_Toc337733463"/>
+      <w:bookmarkStart w:id="4" w:name="_Toc380497233"/>
       <w:r>
         <w:t>Introdução</w:t>
       </w:r>
-      <w:bookmarkEnd w:id="3"/>
+      <w:bookmarkEnd w:id="4"/>
       <w:r>
         <w:t xml:space="preserve"> </w:t>
       </w:r>
@@ -1514,11 +1403,11 @@
         <w:pStyle w:val="Title"/>
         <w:jc w:val="both"/>
       </w:pPr>
-      <w:bookmarkStart w:id="4" w:name="_Toc337733464"/>
+      <w:bookmarkStart w:id="5" w:name="_Toc380497234"/>
       <w:r>
         <w:t>Funcionalidades</w:t>
       </w:r>
-      <w:bookmarkEnd w:id="4"/>
+      <w:bookmarkEnd w:id="5"/>
     </w:p>
     <w:p>
       <w:pPr>
@@ -1612,12 +1501,16 @@
         <w:pStyle w:val="Heading1"/>
         <w:jc w:val="both"/>
       </w:pPr>
-      <w:bookmarkStart w:id="5" w:name="_Toc337733465"/>
+      <w:bookmarkStart w:id="6" w:name="_Ref380496985"/>
+      <w:bookmarkStart w:id="7" w:name="_Ref380496991"/>
+      <w:bookmarkStart w:id="8" w:name="_Toc380497235"/>
       <w:r>
         <w:lastRenderedPageBreak/>
         <w:t>Tela inicial</w:t>
       </w:r>
-      <w:bookmarkEnd w:id="5"/>
+      <w:bookmarkEnd w:id="6"/>
+      <w:bookmarkEnd w:id="7"/>
+      <w:bookmarkEnd w:id="8"/>
       <w:r>
         <w:t xml:space="preserve"> </w:t>
       </w:r>
@@ -1684,7 +1577,7 @@
           <w:noProof/>
         </w:rPr>
         <w:drawing>
-          <wp:inline distT="0" distB="0" distL="0" distR="0" wp14:anchorId="2917A5BF" wp14:editId="0B3E5E3E">
+          <wp:inline distT="0" distB="0" distL="0" distR="0" wp14:anchorId="624DBCE8" wp14:editId="5B54F236">
             <wp:extent cx="1876508" cy="1876508"/>
             <wp:effectExtent l="0" t="0" r="9525" b="9525"/>
             <wp:docPr id="1" name="Picture 1"/>
@@ -1739,11 +1632,11 @@
         <w:pStyle w:val="Heading1"/>
         <w:jc w:val="both"/>
       </w:pPr>
-      <w:bookmarkStart w:id="6" w:name="_Toc337733466"/>
+      <w:bookmarkStart w:id="9" w:name="_Toc380497236"/>
       <w:r>
         <w:t>Tela principal</w:t>
       </w:r>
-      <w:bookmarkEnd w:id="6"/>
+      <w:bookmarkEnd w:id="9"/>
       <w:r>
         <w:t xml:space="preserve"> </w:t>
       </w:r>
@@ -1759,7 +1652,7 @@
         <mc:AlternateContent>
           <mc:Choice Requires="wpg">
             <w:drawing>
-              <wp:anchor distT="0" distB="0" distL="114300" distR="114300" simplePos="0" relativeHeight="251669504" behindDoc="0" locked="0" layoutInCell="1" allowOverlap="1" wp14:anchorId="5A4D240D" wp14:editId="5C6CE9C7">
+              <wp:anchor distT="0" distB="0" distL="114300" distR="114300" simplePos="0" relativeHeight="251669504" behindDoc="0" locked="0" layoutInCell="1" allowOverlap="1" wp14:anchorId="64DCEAF7" wp14:editId="0A2EEE69">
                 <wp:simplePos x="0" y="0"/>
                 <wp:positionH relativeFrom="column">
                   <wp:posOffset>326390</wp:posOffset>
@@ -2161,7 +2054,7 @@
           <w:noProof/>
         </w:rPr>
         <w:drawing>
-          <wp:anchor distT="0" distB="0" distL="114300" distR="114300" simplePos="0" relativeHeight="251670528" behindDoc="1" locked="0" layoutInCell="1" allowOverlap="1" wp14:anchorId="76E09DBB" wp14:editId="220FFC42">
+          <wp:anchor distT="0" distB="0" distL="114300" distR="114300" simplePos="0" relativeHeight="251670528" behindDoc="1" locked="0" layoutInCell="1" allowOverlap="1" wp14:anchorId="457CDC1B" wp14:editId="6214C6DB">
             <wp:simplePos x="0" y="0"/>
             <wp:positionH relativeFrom="column">
               <wp:posOffset>-262255</wp:posOffset>
@@ -2252,8 +2145,6 @@
       <w:r>
         <w:t>.</w:t>
       </w:r>
-      <w:bookmarkStart w:id="7" w:name="_GoBack"/>
-      <w:bookmarkEnd w:id="7"/>
     </w:p>
     <w:p>
       <w:pPr>
@@ -2379,11 +2270,11 @@
         <w:pStyle w:val="Heading1"/>
         <w:jc w:val="both"/>
       </w:pPr>
-      <w:bookmarkStart w:id="8" w:name="_Toc337733467"/>
+      <w:bookmarkStart w:id="10" w:name="_Toc380497237"/>
       <w:r>
         <w:t>Utilizando a ferramenta</w:t>
       </w:r>
-      <w:bookmarkEnd w:id="8"/>
+      <w:bookmarkEnd w:id="10"/>
     </w:p>
     <w:p>
       <w:pPr>
@@ -2429,7 +2320,7 @@
           <w:color w:val="4F81BD" w:themeColor="accent1"/>
         </w:rPr>
       </w:pPr>
-      <w:bookmarkStart w:id="9" w:name="_Toc337733468"/>
+      <w:bookmarkStart w:id="11" w:name="_Toc380497238"/>
       <w:r>
         <w:rPr>
           <w:rStyle w:val="SubtleEmphasis"/>
@@ -2439,7 +2330,7 @@
         </w:rPr>
         <w:t>Como cadastrar um dispositivo remoto na ferramenta?</w:t>
       </w:r>
-      <w:bookmarkEnd w:id="9"/>
+      <w:bookmarkEnd w:id="11"/>
     </w:p>
     <w:p>
       <w:pPr>
@@ -2627,7 +2518,7 @@
           <w:noProof/>
         </w:rPr>
         <w:drawing>
-          <wp:inline distT="0" distB="0" distL="0" distR="0" wp14:anchorId="6E02248F" wp14:editId="61257B31">
+          <wp:inline distT="0" distB="0" distL="0" distR="0" wp14:anchorId="521DB199" wp14:editId="583325F4">
             <wp:extent cx="3061019" cy="2345635"/>
             <wp:effectExtent l="0" t="0" r="6350" b="0"/>
             <wp:docPr id="24" name="Picture 24"/>
@@ -2771,7 +2662,7 @@
           <w:noProof/>
         </w:rPr>
         <w:drawing>
-          <wp:inline distT="0" distB="0" distL="0" distR="0" wp14:anchorId="1A41EF66" wp14:editId="3789AA7A">
+          <wp:inline distT="0" distB="0" distL="0" distR="0" wp14:anchorId="3D43E6A5" wp14:editId="70F41C15">
             <wp:extent cx="3227040" cy="2472856"/>
             <wp:effectExtent l="0" t="0" r="0" b="3810"/>
             <wp:docPr id="26" name="Picture 26"/>
@@ -2848,7 +2739,7 @@
         <mc:AlternateContent>
           <mc:Choice Requires="wps">
             <w:drawing>
-              <wp:anchor distT="0" distB="0" distL="114300" distR="114300" simplePos="0" relativeHeight="251667456" behindDoc="0" locked="0" layoutInCell="1" allowOverlap="1" wp14:anchorId="5E21BFAC" wp14:editId="4FC3081E">
+              <wp:anchor distT="0" distB="0" distL="114300" distR="114300" simplePos="0" relativeHeight="251667456" behindDoc="0" locked="0" layoutInCell="1" allowOverlap="1" wp14:anchorId="5FE65128" wp14:editId="21C44B38">
                 <wp:simplePos x="0" y="0"/>
                 <wp:positionH relativeFrom="column">
                   <wp:posOffset>-213443</wp:posOffset>
@@ -3096,12 +2987,6 @@
       <w:pPr>
         <w:pStyle w:val="Heading2"/>
         <w:jc w:val="both"/>
-      </w:pPr>
-    </w:p>
-    <w:p>
-      <w:pPr>
-        <w:pStyle w:val="Heading2"/>
-        <w:jc w:val="both"/>
         <w:rPr>
           <w:rStyle w:val="SubtleEmphasis"/>
           <w:i w:val="0"/>
@@ -3109,11 +2994,11 @@
           <w:color w:val="4F81BD" w:themeColor="accent1"/>
         </w:rPr>
       </w:pPr>
-      <w:bookmarkStart w:id="10" w:name="_Toc337733469"/>
+      <w:bookmarkStart w:id="12" w:name="_Toc380497239"/>
       <w:r>
         <w:t>Como iniciar/parar a visualização de um dispositivo?</w:t>
       </w:r>
-      <w:bookmarkEnd w:id="10"/>
+      <w:bookmarkEnd w:id="12"/>
     </w:p>
     <w:p>
       <w:pPr>
@@ -3132,7 +3017,7 @@
           <w:noProof/>
         </w:rPr>
         <w:drawing>
-          <wp:inline distT="0" distB="0" distL="0" distR="0" wp14:anchorId="081B508D" wp14:editId="1AEDE90C">
+          <wp:inline distT="0" distB="0" distL="0" distR="0" wp14:anchorId="0286551A" wp14:editId="767B6AEF">
             <wp:extent cx="261690" cy="230347"/>
             <wp:effectExtent l="0" t="0" r="5080" b="0"/>
             <wp:docPr id="11" name="Picture 11"/>
@@ -3204,7 +3089,7 @@
           <w:noProof/>
         </w:rPr>
         <w:drawing>
-          <wp:inline distT="0" distB="0" distL="0" distR="0" wp14:anchorId="34123133" wp14:editId="38F64213">
+          <wp:inline distT="0" distB="0" distL="0" distR="0" wp14:anchorId="77C23E45" wp14:editId="71DBDFF7">
             <wp:extent cx="212234" cy="206734"/>
             <wp:effectExtent l="0" t="0" r="0" b="3175"/>
             <wp:docPr id="12" name="Picture 12"/>
@@ -3267,11 +3152,11 @@
         <w:pStyle w:val="Heading2"/>
         <w:jc w:val="both"/>
       </w:pPr>
-      <w:bookmarkStart w:id="11" w:name="_Toc337733470"/>
+      <w:bookmarkStart w:id="13" w:name="_Toc380497240"/>
       <w:r>
         <w:t>Como alterar as configurações de um dispositivo?</w:t>
       </w:r>
-      <w:bookmarkEnd w:id="11"/>
+      <w:bookmarkEnd w:id="13"/>
     </w:p>
     <w:p>
       <w:pPr>
@@ -3290,7 +3175,7 @@
           <w:noProof/>
         </w:rPr>
         <w:drawing>
-          <wp:inline distT="0" distB="0" distL="0" distR="0" wp14:anchorId="5A51B6DB" wp14:editId="0BE0D53D">
+          <wp:inline distT="0" distB="0" distL="0" distR="0" wp14:anchorId="1B2BED29" wp14:editId="7F35FD0E">
             <wp:extent cx="236171" cy="198451"/>
             <wp:effectExtent l="0" t="0" r="0" b="0"/>
             <wp:docPr id="13" name="Picture 13"/>
@@ -3452,7 +3337,7 @@
           <w:noProof/>
         </w:rPr>
         <w:drawing>
-          <wp:inline distT="0" distB="0" distL="0" distR="0" wp14:anchorId="3DF71D38" wp14:editId="54FAD5E6">
+          <wp:inline distT="0" distB="0" distL="0" distR="0" wp14:anchorId="553A0702" wp14:editId="2E2BBA69">
             <wp:extent cx="3004008" cy="1640264"/>
             <wp:effectExtent l="0" t="0" r="6350" b="0"/>
             <wp:docPr id="673" name="Picture 673"/>
@@ -3516,11 +3401,11 @@
         <w:pStyle w:val="Heading2"/>
         <w:jc w:val="both"/>
       </w:pPr>
-      <w:bookmarkStart w:id="12" w:name="_Toc337733471"/>
+      <w:bookmarkStart w:id="14" w:name="_Toc380497241"/>
       <w:r>
         <w:t>Como interagir com o dispositivo ativo?</w:t>
       </w:r>
-      <w:bookmarkEnd w:id="12"/>
+      <w:bookmarkEnd w:id="14"/>
     </w:p>
     <w:p>
       <w:pPr>
@@ -3563,12 +3448,11 @@
         <w:pStyle w:val="Heading2"/>
         <w:jc w:val="both"/>
       </w:pPr>
-      <w:bookmarkStart w:id="13" w:name="_Toc337733472"/>
-      <w:r>
-        <w:lastRenderedPageBreak/>
+      <w:bookmarkStart w:id="15" w:name="_Toc380497242"/>
+      <w:r>
         <w:t>Como interagir com os botões físicos do dispositivo?</w:t>
       </w:r>
-      <w:bookmarkEnd w:id="13"/>
+      <w:bookmarkEnd w:id="15"/>
     </w:p>
     <w:p>
       <w:pPr>
@@ -3593,6 +3477,7 @@
       </w:r>
       <w:proofErr w:type="gramStart"/>
       <w:r>
+        <w:lastRenderedPageBreak/>
         <w:t>4</w:t>
       </w:r>
       <w:proofErr w:type="gramEnd"/>
@@ -3685,10 +3570,10 @@
                   <v:path o:extrusionok="f" gradientshapeok="t" o:connecttype="rect"/>
                   <o:lock v:ext="edit" aspectratio="t"/>
                 </v:shapetype>
-                <v:shape id="_x0000_i1025" type="#_x0000_t75" style="width:42.55pt;height:28.8pt" o:ole="">
+                <v:shape id="_x0000_i1025" type="#_x0000_t75" style="width:42.1pt;height:29pt" o:ole="">
                   <v:imagedata r:id="rId17" o:title=""/>
                 </v:shape>
-                <o:OLEObject Type="Embed" ProgID="PBrush" ShapeID="_x0000_i1025" DrawAspect="Content" ObjectID="_1452700417" r:id="rId18"/>
+                <o:OLEObject Type="Embed" ProgID="PBrush" ShapeID="_x0000_i1025" DrawAspect="Content" ObjectID="_1454239558" r:id="rId18"/>
               </w:object>
             </w:r>
           </w:p>
@@ -3729,10 +3614,10 @@
             </w:pPr>
             <w:r>
               <w:object w:dxaOrig="1275" w:dyaOrig="885">
-                <v:shape id="_x0000_i1026" type="#_x0000_t75" style="width:42.55pt;height:29.45pt" o:ole="">
+                <v:shape id="_x0000_i1026" type="#_x0000_t75" style="width:42.1pt;height:29.9pt" o:ole="">
                   <v:imagedata r:id="rId19" o:title=""/>
                 </v:shape>
-                <o:OLEObject Type="Embed" ProgID="PBrush" ShapeID="_x0000_i1026" DrawAspect="Content" ObjectID="_1452700418" r:id="rId20"/>
+                <o:OLEObject Type="Embed" ProgID="PBrush" ShapeID="_x0000_i1026" DrawAspect="Content" ObjectID="_1454239559" r:id="rId20"/>
               </w:object>
             </w:r>
           </w:p>
@@ -3774,10 +3659,10 @@
             </w:pPr>
             <w:r>
               <w:object w:dxaOrig="1305" w:dyaOrig="900">
-                <v:shape id="_x0000_i1027" type="#_x0000_t75" style="width:42.55pt;height:29.45pt" o:ole="">
+                <v:shape id="_x0000_i1027" type="#_x0000_t75" style="width:42.1pt;height:29pt" o:ole="">
                   <v:imagedata r:id="rId21" o:title=""/>
                 </v:shape>
-                <o:OLEObject Type="Embed" ProgID="PBrush" ShapeID="_x0000_i1027" DrawAspect="Content" ObjectID="_1452700419" r:id="rId22"/>
+                <o:OLEObject Type="Embed" ProgID="PBrush" ShapeID="_x0000_i1027" DrawAspect="Content" ObjectID="_1454239560" r:id="rId22"/>
               </w:object>
             </w:r>
           </w:p>
@@ -3810,10 +3695,10 @@
             </w:pPr>
             <w:r>
               <w:object w:dxaOrig="1305" w:dyaOrig="915">
-                <v:shape id="_x0000_i1028" type="#_x0000_t75" style="width:42.55pt;height:30.05pt" o:ole="">
+                <v:shape id="_x0000_i1028" type="#_x0000_t75" style="width:42.1pt;height:29.9pt" o:ole="">
                   <v:imagedata r:id="rId23" o:title=""/>
                 </v:shape>
-                <o:OLEObject Type="Embed" ProgID="PBrush" ShapeID="_x0000_i1028" DrawAspect="Content" ObjectID="_1452700420" r:id="rId24"/>
+                <o:OLEObject Type="Embed" ProgID="PBrush" ShapeID="_x0000_i1028" DrawAspect="Content" ObjectID="_1454239561" r:id="rId24"/>
               </w:object>
             </w:r>
           </w:p>
@@ -3846,10 +3731,10 @@
             </w:pPr>
             <w:r>
               <w:object w:dxaOrig="1305" w:dyaOrig="915">
-                <v:shape id="_x0000_i1029" type="#_x0000_t75" style="width:42.55pt;height:30.05pt" o:ole="">
+                <v:shape id="_x0000_i1029" type="#_x0000_t75" style="width:42.1pt;height:29.9pt" o:ole="">
                   <v:imagedata r:id="rId25" o:title=""/>
                 </v:shape>
-                <o:OLEObject Type="Embed" ProgID="PBrush" ShapeID="_x0000_i1029" DrawAspect="Content" ObjectID="_1452700421" r:id="rId26"/>
+                <o:OLEObject Type="Embed" ProgID="PBrush" ShapeID="_x0000_i1029" DrawAspect="Content" ObjectID="_1454239562" r:id="rId26"/>
               </w:object>
             </w:r>
           </w:p>
@@ -3906,11 +3791,11 @@
         <w:pStyle w:val="Heading2"/>
         <w:jc w:val="both"/>
       </w:pPr>
-      <w:bookmarkStart w:id="14" w:name="_Toc337733473"/>
+      <w:bookmarkStart w:id="16" w:name="_Toc380497243"/>
       <w:r>
         <w:t>Como excluir um dispositivo remoto da lista?</w:t>
       </w:r>
-      <w:bookmarkEnd w:id="14"/>
+      <w:bookmarkEnd w:id="16"/>
     </w:p>
     <w:p>
       <w:pPr>
@@ -3929,7 +3814,7 @@
           <w:noProof/>
         </w:rPr>
         <w:drawing>
-          <wp:inline distT="0" distB="0" distL="0" distR="0" wp14:anchorId="7F145AA0" wp14:editId="4AE5B16C">
+          <wp:inline distT="0" distB="0" distL="0" distR="0" wp14:anchorId="5E9B0A16" wp14:editId="7CDED3D1">
             <wp:extent cx="249220" cy="230317"/>
             <wp:effectExtent l="0" t="0" r="0" b="0"/>
             <wp:docPr id="15" name="Picture 15"/>
@@ -3991,11 +3876,11 @@
         <w:pStyle w:val="Heading2"/>
         <w:jc w:val="both"/>
       </w:pPr>
-      <w:bookmarkStart w:id="15" w:name="_Toc337733474"/>
+      <w:bookmarkStart w:id="17" w:name="_Toc380497244"/>
       <w:r>
         <w:t>Como extrair um log?</w:t>
       </w:r>
-      <w:bookmarkEnd w:id="15"/>
+      <w:bookmarkEnd w:id="17"/>
     </w:p>
     <w:p>
       <w:pPr>
@@ -4044,7 +3929,7 @@
           <w:noProof/>
         </w:rPr>
         <w:drawing>
-          <wp:inline distT="0" distB="0" distL="0" distR="0" wp14:anchorId="68D45B77" wp14:editId="35C5DF43">
+          <wp:inline distT="0" distB="0" distL="0" distR="0" wp14:anchorId="0B70F35D" wp14:editId="0734E29F">
             <wp:extent cx="435547" cy="310101"/>
             <wp:effectExtent l="0" t="0" r="3175" b="0"/>
             <wp:docPr id="16" name="Picture 16"/>
@@ -4133,7 +4018,7 @@
           <w:noProof/>
         </w:rPr>
         <w:drawing>
-          <wp:inline distT="0" distB="0" distL="0" distR="0" wp14:anchorId="4D0494F6" wp14:editId="23DF89C8">
+          <wp:inline distT="0" distB="0" distL="0" distR="0" wp14:anchorId="12E6AB35" wp14:editId="3642C1A2">
             <wp:extent cx="3037398" cy="1247635"/>
             <wp:effectExtent l="0" t="0" r="0" b="0"/>
             <wp:docPr id="674" name="Picture 674"/>
@@ -4172,19 +4057,493 @@
     <w:p>
       <w:pPr>
         <w:jc w:val="center"/>
-      </w:pPr>
-      <w:r>
         <w:rPr>
           <w:rStyle w:val="SubtleEmphasis"/>
           <w:iCs w:val="0"/>
           <w:color w:val="auto"/>
         </w:rPr>
+      </w:pPr>
+      <w:r>
+        <w:rPr>
+          <w:rStyle w:val="SubtleEmphasis"/>
+          <w:iCs w:val="0"/>
+          <w:color w:val="auto"/>
+        </w:rPr>
         <w:t>Figura 6 – Tela de configuração da extração de logs</w:t>
       </w:r>
     </w:p>
+    <w:p>
+      <w:pPr>
+        <w:jc w:val="center"/>
+        <w:rPr>
+          <w:rStyle w:val="SubtleEmphasis"/>
+          <w:iCs w:val="0"/>
+          <w:color w:val="auto"/>
+        </w:rPr>
+      </w:pPr>
+    </w:p>
+    <w:p>
+      <w:pPr>
+        <w:pStyle w:val="Heading2"/>
+        <w:jc w:val="both"/>
+      </w:pPr>
+      <w:bookmarkStart w:id="18" w:name="_Toc380497245"/>
+      <w:r>
+        <w:t xml:space="preserve">Como tirar um </w:t>
+      </w:r>
+      <w:proofErr w:type="spellStart"/>
+      <w:r>
+        <w:t>screenshot</w:t>
+      </w:r>
+      <w:proofErr w:type="spellEnd"/>
+      <w:r>
+        <w:t xml:space="preserve"> da tela do dispositivo?</w:t>
+      </w:r>
+      <w:bookmarkEnd w:id="18"/>
+    </w:p>
+    <w:p>
+      <w:pPr>
+        <w:pStyle w:val="ListParagraph"/>
+        <w:numPr>
+          <w:ilvl w:val="0"/>
+          <w:numId w:val="11"/>
+        </w:numPr>
+        <w:jc w:val="both"/>
+      </w:pPr>
+      <w:r>
+        <w:t xml:space="preserve">Clique no botão de </w:t>
+      </w:r>
+      <w:proofErr w:type="gramStart"/>
+      <w:r>
+        <w:t>menu</w:t>
+      </w:r>
+      <w:proofErr w:type="gramEnd"/>
+      <w:r>
+        <w:t xml:space="preserve"> da ferramenta, presente na área 1 da </w:t>
+      </w:r>
+      <w:r>
+        <w:rPr>
+          <w:i/>
+        </w:rPr>
+        <w:t>Figura 2</w:t>
+      </w:r>
+      <w:r>
+        <w:t>;</w:t>
+      </w:r>
+    </w:p>
+    <w:p>
+      <w:pPr>
+        <w:pStyle w:val="ListParagraph"/>
+        <w:numPr>
+          <w:ilvl w:val="0"/>
+          <w:numId w:val="11"/>
+        </w:numPr>
+        <w:jc w:val="both"/>
+      </w:pPr>
+      <w:r>
+        <w:lastRenderedPageBreak/>
+        <w:t>Clique no botão</w:t>
+      </w:r>
+      <w:r>
+        <w:t xml:space="preserve"> [</w:t>
+      </w:r>
+      <w:r>
+        <w:rPr>
+          <w:noProof/>
+        </w:rPr>
+        <w:drawing>
+          <wp:inline distT="0" distB="0" distL="0" distR="0" wp14:anchorId="78F532CC" wp14:editId="71AAA24F">
+            <wp:extent cx="445273" cy="315488"/>
+            <wp:effectExtent l="0" t="0" r="0" b="8890"/>
+            <wp:docPr id="19" name="Picture 19"/>
+            <wp:cNvGraphicFramePr>
+              <a:graphicFrameLocks xmlns:a="http://schemas.openxmlformats.org/drawingml/2006/main" noChangeAspect="1"/>
+            </wp:cNvGraphicFramePr>
+            <a:graphic xmlns:a="http://schemas.openxmlformats.org/drawingml/2006/main">
+              <a:graphicData uri="http://schemas.openxmlformats.org/drawingml/2006/picture">
+                <pic:pic xmlns:pic="http://schemas.openxmlformats.org/drawingml/2006/picture">
+                  <pic:nvPicPr>
+                    <pic:cNvPr id="0" name="Picture 31"/>
+                    <pic:cNvPicPr>
+                      <a:picLocks noChangeAspect="1" noChangeArrowheads="1"/>
+                    </pic:cNvPicPr>
+                  </pic:nvPicPr>
+                  <pic:blipFill>
+                    <a:blip r:embed="rId30">
+                      <a:extLst>
+                        <a:ext uri="{28A0092B-C50C-407E-A947-70E740481C1C}">
+                          <a14:useLocalDpi xmlns:a14="http://schemas.microsoft.com/office/drawing/2010/main" val="0"/>
+                        </a:ext>
+                      </a:extLst>
+                    </a:blip>
+                    <a:srcRect/>
+                    <a:stretch>
+                      <a:fillRect/>
+                    </a:stretch>
+                  </pic:blipFill>
+                  <pic:spPr bwMode="auto">
+                    <a:xfrm>
+                      <a:off x="0" y="0"/>
+                      <a:ext cx="446183" cy="316133"/>
+                    </a:xfrm>
+                    <a:prstGeom prst="rect">
+                      <a:avLst/>
+                    </a:prstGeom>
+                    <a:noFill/>
+                    <a:ln>
+                      <a:noFill/>
+                    </a:ln>
+                  </pic:spPr>
+                </pic:pic>
+              </a:graphicData>
+            </a:graphic>
+          </wp:inline>
+        </w:drawing>
+      </w:r>
+      <w:r>
+        <w:t>]</w:t>
+      </w:r>
+      <w:r>
+        <w:t>;</w:t>
+      </w:r>
+    </w:p>
+    <w:p>
+      <w:pPr>
+        <w:pStyle w:val="ListParagraph"/>
+        <w:numPr>
+          <w:ilvl w:val="0"/>
+          <w:numId w:val="11"/>
+        </w:numPr>
+        <w:jc w:val="both"/>
+      </w:pPr>
+      <w:r>
+        <w:t>A ação anterior abrirá uma tela na qual é possível escolher o local onde salvar o arqu</w:t>
+      </w:r>
+      <w:r>
+        <w:t>ivo JPG</w:t>
+      </w:r>
+      <w:r>
+        <w:t>.</w:t>
+      </w:r>
+    </w:p>
+    <w:p>
+      <w:pPr>
+        <w:jc w:val="both"/>
+        <w:rPr>
+          <w:lang w:val="en-US"/>
+        </w:rPr>
+      </w:pPr>
+    </w:p>
+    <w:p>
+      <w:pPr>
+        <w:pStyle w:val="Heading2"/>
+        <w:jc w:val="both"/>
+        <w:rPr>
+          <w:lang w:val="en-US"/>
+        </w:rPr>
+      </w:pPr>
+      <w:bookmarkStart w:id="19" w:name="_Toc380497230"/>
+      <w:proofErr w:type="gramStart"/>
+      <w:r>
+        <w:rPr>
+          <w:lang w:val="en-US"/>
+        </w:rPr>
+        <w:t xml:space="preserve">Como </w:t>
+      </w:r>
+      <w:proofErr w:type="spellStart"/>
+      <w:r>
+        <w:rPr>
+          <w:lang w:val="en-US"/>
+        </w:rPr>
+        <w:t>inserir</w:t>
+      </w:r>
+      <w:proofErr w:type="spellEnd"/>
+      <w:r>
+        <w:rPr>
+          <w:lang w:val="en-US"/>
+        </w:rPr>
+        <w:t xml:space="preserve"> </w:t>
+      </w:r>
+      <w:proofErr w:type="spellStart"/>
+      <w:r>
+        <w:rPr>
+          <w:lang w:val="en-US"/>
+        </w:rPr>
+        <w:t>textos</w:t>
+      </w:r>
+      <w:proofErr w:type="spellEnd"/>
+      <w:r>
+        <w:rPr>
+          <w:lang w:val="en-US"/>
+        </w:rPr>
+        <w:t xml:space="preserve"> </w:t>
+      </w:r>
+      <w:proofErr w:type="spellStart"/>
+      <w:r>
+        <w:rPr>
+          <w:lang w:val="en-US"/>
+        </w:rPr>
+        <w:t>rapidamente</w:t>
+      </w:r>
+      <w:proofErr w:type="spellEnd"/>
+      <w:r>
+        <w:rPr>
+          <w:lang w:val="en-US"/>
+        </w:rPr>
+        <w:t>?</w:t>
+      </w:r>
+      <w:bookmarkEnd w:id="19"/>
+      <w:proofErr w:type="gramEnd"/>
+    </w:p>
+    <w:p>
+      <w:pPr>
+        <w:pStyle w:val="ListParagraph"/>
+        <w:numPr>
+          <w:ilvl w:val="0"/>
+          <w:numId w:val="12"/>
+        </w:numPr>
+        <w:jc w:val="both"/>
+      </w:pPr>
+      <w:r>
+        <w:t xml:space="preserve">Clique no botão de </w:t>
+      </w:r>
+      <w:proofErr w:type="gramStart"/>
+      <w:r>
+        <w:t>menu</w:t>
+      </w:r>
+      <w:proofErr w:type="gramEnd"/>
+      <w:r>
+        <w:t xml:space="preserve"> da ferramenta, presente na área 1 da </w:t>
+      </w:r>
+      <w:r>
+        <w:rPr>
+          <w:i/>
+        </w:rPr>
+        <w:t>Figura 2</w:t>
+      </w:r>
+      <w:r>
+        <w:t>;</w:t>
+      </w:r>
+    </w:p>
+    <w:p>
+      <w:pPr>
+        <w:pStyle w:val="ListParagraph"/>
+        <w:numPr>
+          <w:ilvl w:val="0"/>
+          <w:numId w:val="12"/>
+        </w:numPr>
+        <w:jc w:val="both"/>
+      </w:pPr>
+      <w:r>
+        <w:t>Cli</w:t>
+      </w:r>
+      <w:r>
+        <w:t>que no botão</w:t>
+      </w:r>
+      <w:r>
+        <w:t xml:space="preserve"> [</w:t>
+      </w:r>
+      <w:r>
+        <w:rPr>
+          <w:noProof/>
+        </w:rPr>
+        <w:drawing>
+          <wp:inline distT="0" distB="0" distL="0" distR="0" wp14:anchorId="012101A3" wp14:editId="6A488CD3">
+            <wp:extent cx="447586" cy="325801"/>
+            <wp:effectExtent l="0" t="0" r="0" b="0"/>
+            <wp:docPr id="22" name="Picture 22"/>
+            <wp:cNvGraphicFramePr>
+              <a:graphicFrameLocks xmlns:a="http://schemas.openxmlformats.org/drawingml/2006/main" noChangeAspect="1"/>
+            </wp:cNvGraphicFramePr>
+            <a:graphic xmlns:a="http://schemas.openxmlformats.org/drawingml/2006/main">
+              <a:graphicData uri="http://schemas.openxmlformats.org/drawingml/2006/picture">
+                <pic:pic xmlns:pic="http://schemas.openxmlformats.org/drawingml/2006/picture">
+                  <pic:nvPicPr>
+                    <pic:cNvPr id="0" name="Picture 33"/>
+                    <pic:cNvPicPr>
+                      <a:picLocks noChangeAspect="1" noChangeArrowheads="1"/>
+                    </pic:cNvPicPr>
+                  </pic:nvPicPr>
+                  <pic:blipFill>
+                    <a:blip r:embed="rId31">
+                      <a:extLst>
+                        <a:ext uri="{28A0092B-C50C-407E-A947-70E740481C1C}">
+                          <a14:useLocalDpi xmlns:a14="http://schemas.microsoft.com/office/drawing/2010/main" val="0"/>
+                        </a:ext>
+                      </a:extLst>
+                    </a:blip>
+                    <a:srcRect/>
+                    <a:stretch>
+                      <a:fillRect/>
+                    </a:stretch>
+                  </pic:blipFill>
+                  <pic:spPr bwMode="auto">
+                    <a:xfrm>
+                      <a:off x="0" y="0"/>
+                      <a:ext cx="447676" cy="325867"/>
+                    </a:xfrm>
+                    <a:prstGeom prst="rect">
+                      <a:avLst/>
+                    </a:prstGeom>
+                    <a:noFill/>
+                    <a:ln>
+                      <a:noFill/>
+                    </a:ln>
+                  </pic:spPr>
+                </pic:pic>
+              </a:graphicData>
+            </a:graphic>
+          </wp:inline>
+        </w:drawing>
+      </w:r>
+      <w:r>
+        <w:t>];</w:t>
+      </w:r>
+    </w:p>
+    <w:p>
+      <w:pPr>
+        <w:pStyle w:val="ListParagraph"/>
+        <w:numPr>
+          <w:ilvl w:val="0"/>
+          <w:numId w:val="12"/>
+        </w:numPr>
+        <w:jc w:val="both"/>
+      </w:pPr>
+      <w:r>
+        <w:t xml:space="preserve">A </w:t>
+      </w:r>
+      <w:proofErr w:type="spellStart"/>
+      <w:r>
+        <w:t>açãa</w:t>
+      </w:r>
+      <w:proofErr w:type="spellEnd"/>
+      <w:r>
+        <w:t xml:space="preserve"> anterior abrirá uma tela (</w:t>
+      </w:r>
+      <w:r>
+        <w:rPr>
+          <w:i/>
+        </w:rPr>
+        <w:t>Figura 7</w:t>
+      </w:r>
+      <w:r>
+        <w:t xml:space="preserve">) na qual </w:t>
+      </w:r>
+      <w:proofErr w:type="spellStart"/>
+      <w:r>
+        <w:t>sera</w:t>
+      </w:r>
+      <w:proofErr w:type="spellEnd"/>
+      <w:r>
+        <w:t xml:space="preserve"> possível digitar </w:t>
+      </w:r>
+      <w:proofErr w:type="spellStart"/>
+      <w:r>
+        <w:t>yn</w:t>
+      </w:r>
+      <w:proofErr w:type="spellEnd"/>
+      <w:r>
+        <w:t xml:space="preserve"> texto diretamente d</w:t>
+      </w:r>
+      <w:r>
+        <w:t xml:space="preserve">o teclado do computador. </w:t>
+      </w:r>
+      <w:r>
+        <w:t xml:space="preserve">Depois de digitar, clique em [OK] para enviar o texto ao </w:t>
+      </w:r>
+      <w:proofErr w:type="spellStart"/>
+      <w:r>
+        <w:t>device</w:t>
+      </w:r>
+      <w:proofErr w:type="spellEnd"/>
+      <w:r>
+        <w:t xml:space="preserve">. </w:t>
+      </w:r>
+    </w:p>
+    <w:p>
+      <w:pPr>
+        <w:jc w:val="center"/>
+      </w:pPr>
+      <w:r>
+        <w:rPr>
+          <w:noProof/>
+        </w:rPr>
+        <w:drawing>
+          <wp:inline distT="0" distB="0" distL="0" distR="0" wp14:anchorId="119C08C0" wp14:editId="1CBDB44F">
+            <wp:extent cx="2905125" cy="2181225"/>
+            <wp:effectExtent l="0" t="0" r="9525" b="9525"/>
+            <wp:docPr id="8" name="Picture 8"/>
+            <wp:cNvGraphicFramePr>
+              <a:graphicFrameLocks xmlns:a="http://schemas.openxmlformats.org/drawingml/2006/main" noChangeAspect="1"/>
+            </wp:cNvGraphicFramePr>
+            <a:graphic xmlns:a="http://schemas.openxmlformats.org/drawingml/2006/main">
+              <a:graphicData uri="http://schemas.openxmlformats.org/drawingml/2006/picture">
+                <pic:pic xmlns:pic="http://schemas.openxmlformats.org/drawingml/2006/picture">
+                  <pic:nvPicPr>
+                    <pic:cNvPr id="0" name=""/>
+                    <pic:cNvPicPr/>
+                  </pic:nvPicPr>
+                  <pic:blipFill>
+                    <a:blip r:embed="rId32"/>
+                    <a:stretch>
+                      <a:fillRect/>
+                    </a:stretch>
+                  </pic:blipFill>
+                  <pic:spPr>
+                    <a:xfrm>
+                      <a:off x="0" y="0"/>
+                      <a:ext cx="2905125" cy="2181225"/>
+                    </a:xfrm>
+                    <a:prstGeom prst="rect">
+                      <a:avLst/>
+                    </a:prstGeom>
+                  </pic:spPr>
+                </pic:pic>
+              </a:graphicData>
+            </a:graphic>
+          </wp:inline>
+        </w:drawing>
+      </w:r>
+    </w:p>
+    <w:p>
+      <w:pPr>
+        <w:jc w:val="center"/>
+        <w:rPr>
+          <w:i/>
+        </w:rPr>
+      </w:pPr>
+      <w:r>
+        <w:rPr>
+          <w:rStyle w:val="SubtleEmphasis"/>
+          <w:iCs w:val="0"/>
+          <w:color w:val="auto"/>
+        </w:rPr>
+        <w:t xml:space="preserve">Figura 7 – </w:t>
+      </w:r>
+      <w:r>
+        <w:rPr>
+          <w:rStyle w:val="SubtleEmphasis"/>
+          <w:iCs w:val="0"/>
+          <w:color w:val="auto"/>
+        </w:rPr>
+        <w:t>Tela de entrada de texto</w:t>
+      </w:r>
+      <w:bookmarkStart w:id="20" w:name="_GoBack"/>
+      <w:bookmarkEnd w:id="20"/>
+    </w:p>
+    <w:p>
+      <w:pPr>
+        <w:jc w:val="center"/>
+      </w:pPr>
+    </w:p>
+    <w:p>
+      <w:pPr>
+        <w:jc w:val="center"/>
+      </w:pPr>
+    </w:p>
     <w:sectPr>
-      <w:headerReference w:type="default" r:id="rId30"/>
-      <w:footerReference w:type="default" r:id="rId31"/>
+      <w:headerReference w:type="default" r:id="rId33"/>
+      <w:footerReference w:type="default" r:id="rId34"/>
       <w:pgSz w:w="11906" w:h="16838"/>
       <w:pgMar w:top="1417" w:right="1701" w:bottom="1417" w:left="1701" w:header="708" w:footer="708" w:gutter="0"/>
       <w:cols w:space="708"/>
@@ -4254,7 +4613,7 @@
           <w:rPr>
             <w:noProof/>
           </w:rPr>
-          <w:t>4</w:t>
+          <w:t>8</w:t>
         </w:r>
         <w:r>
           <w:rPr>
@@ -6307,7 +6666,6 @@
   <w:style w:type="character" w:default="1" w:styleId="DefaultParagraphFont">
     <w:name w:val="Default Paragraph Font"/>
     <w:uiPriority w:val="1"/>
-    <w:semiHidden/>
     <w:unhideWhenUsed/>
   </w:style>
   <w:style w:type="table" w:default="1" w:styleId="TableNormal">
@@ -6883,7 +7241,6 @@
   <w:style w:type="character" w:default="1" w:styleId="DefaultParagraphFont">
     <w:name w:val="Default Paragraph Font"/>
     <w:uiPriority w:val="1"/>
-    <w:semiHidden/>
     <w:unhideWhenUsed/>
   </w:style>
   <w:style w:type="table" w:default="1" w:styleId="TableNormal">
@@ -7516,7 +7873,7 @@
 </file>
 
 <file path=customXml/itemProps1.xml><?xml version="1.0" encoding="utf-8"?>
-<ds:datastoreItem xmlns:ds="http://schemas.openxmlformats.org/officeDocument/2006/customXml" ds:itemID="{3978DAD6-6DDB-46EF-8998-D54284ACA5EA}">
+<ds:datastoreItem xmlns:ds="http://schemas.openxmlformats.org/officeDocument/2006/customXml" ds:itemID="{7D8747D4-4CFC-4CDF-B8C4-4737C1149C56}">
   <ds:schemaRefs>
     <ds:schemaRef ds:uri="http://schemas.openxmlformats.org/officeDocument/2006/bibliography"/>
   </ds:schemaRefs>

</xml_diff>